<commit_message>
Chapter 3: add more content to this version (1)
</commit_message>
<xml_diff>
--- a/v1.docx
+++ b/v1.docx
@@ -1256,7 +1256,7 @@
           </mc:Choice>
           <mc:Fallback>
             <w:pict>
-              <v:roundrect w14:anchorId="4D716E06" id="مستطيل: زوايا مستديرة 1" o:spid="_x0000_s1026" style="position:absolute;margin-left:-.2pt;margin-top:3.35pt;width:413.8pt;height:76.8pt;z-index:251675648;visibility:visible;mso-wrap-style:square;mso-width-percent:0;mso-height-percent:0;mso-wrap-distance-left:9pt;mso-wrap-distance-top:0;mso-wrap-distance-right:9pt;mso-wrap-distance-bottom:0;mso-position-horizontal:absolute;mso-position-horizontal-relative:margin;mso-position-vertical:absolute;mso-position-vertical-relative:text;mso-width-percent:0;mso-height-percent:0;mso-width-relative:margin;mso-height-relative:margin;v-text-anchor:middle" arcsize="10923f" o:gfxdata="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" filled="f" strokecolor="#70ad47 [3209]" strokeweight="1pt">
+              <v:roundrect w14:anchorId="6304A899" id="مستطيل: زوايا مستديرة 1" o:spid="_x0000_s1026" style="position:absolute;margin-left:-.2pt;margin-top:3.35pt;width:413.8pt;height:76.8pt;z-index:251675648;visibility:visible;mso-wrap-style:square;mso-width-percent:0;mso-height-percent:0;mso-wrap-distance-left:9pt;mso-wrap-distance-top:0;mso-wrap-distance-right:9pt;mso-wrap-distance-bottom:0;mso-position-horizontal:absolute;mso-position-horizontal-relative:margin;mso-position-vertical:absolute;mso-position-vertical-relative:text;mso-width-percent:0;mso-height-percent:0;mso-width-relative:margin;mso-height-relative:margin;v-text-anchor:middle" arcsize="10923f" o:gfxdata="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" filled="f" strokecolor="#70ad47 [3209]" strokeweight="1pt">
                 <v:stroke joinstyle="miter"/>
                 <w10:wrap anchorx="margin"/>
               </v:roundrect>
@@ -3307,6 +3307,140 @@
       <w:pPr>
         <w:jc w:val="center"/>
         <w:rPr>
+          <w:lang w:val="en-AS"/>
+        </w:rPr>
+      </w:pPr>
+    </w:p>
+    <w:p>
+      <w:pPr>
+        <w:rPr>
+          <w:rtl/>
+          <w:lang w:val="en-AS"/>
+        </w:rPr>
+      </w:pPr>
+      <w:r>
+        <w:rPr>
+          <w:lang w:val="en-AS"/>
+        </w:rPr>
+        <w:br w:type="page"/>
+      </w:r>
+    </w:p>
+    <w:p>
+      <w:pPr>
+        <w:jc w:val="center"/>
+        <w:rPr>
+          <w:rtl/>
+          <w:lang w:val="en-AS"/>
+        </w:rPr>
+      </w:pPr>
+      <w:r>
+        <w:rPr>
+          <w:rFonts w:asciiTheme="majorBidi" w:hAnsiTheme="majorBidi" w:cstheme="majorBidi"/>
+          <w:b/>
+          <w:bCs/>
+          <w:sz w:val="28"/>
+          <w:szCs w:val="28"/>
+          <w:lang w:val="en-AS"/>
+        </w:rPr>
+        <w:lastRenderedPageBreak/>
+        <w:t>List of Figures</w:t>
+      </w:r>
+    </w:p>
+    <w:p>
+      <w:pPr>
+        <w:rPr>
+          <w:rtl/>
+          <w:lang w:val="en-AS"/>
+        </w:rPr>
+      </w:pPr>
+    </w:p>
+    <w:p>
+      <w:pPr>
+        <w:rPr>
+          <w:rtl/>
+          <w:lang w:val="en-AS"/>
+        </w:rPr>
+      </w:pPr>
+    </w:p>
+    <w:p>
+      <w:pPr>
+        <w:jc w:val="center"/>
+        <w:rPr>
+          <w:rtl/>
+          <w:lang w:val="en-AS"/>
+        </w:rPr>
+      </w:pPr>
+      <w:r>
+        <w:rPr>
+          <w:rFonts w:asciiTheme="majorBidi" w:hAnsiTheme="majorBidi" w:cstheme="majorBidi"/>
+          <w:b/>
+          <w:bCs/>
+          <w:sz w:val="28"/>
+          <w:szCs w:val="28"/>
+          <w:lang w:val="en-AS"/>
+        </w:rPr>
+        <w:t>List of Tables</w:t>
+      </w:r>
+    </w:p>
+    <w:p>
+      <w:pPr>
+        <w:rPr>
+          <w:rtl/>
+          <w:lang w:val="en-AS"/>
+        </w:rPr>
+      </w:pPr>
+    </w:p>
+    <w:p>
+      <w:pPr>
+        <w:rPr>
+          <w:rtl/>
+          <w:lang w:val="en-AS"/>
+        </w:rPr>
+      </w:pPr>
+    </w:p>
+    <w:p>
+      <w:pPr>
+        <w:jc w:val="center"/>
+        <w:rPr>
+          <w:rtl/>
+          <w:lang w:val="en-AS"/>
+        </w:rPr>
+      </w:pPr>
+      <w:r>
+        <w:rPr>
+          <w:rFonts w:asciiTheme="majorBidi" w:hAnsiTheme="majorBidi" w:cstheme="majorBidi"/>
+          <w:b/>
+          <w:bCs/>
+          <w:sz w:val="28"/>
+          <w:szCs w:val="28"/>
+          <w:lang w:val="en-AS"/>
+        </w:rPr>
+        <w:t>List of Abbreviation</w:t>
+      </w:r>
+    </w:p>
+    <w:p>
+      <w:pPr>
+        <w:rPr>
+          <w:lang w:val="en-AS"/>
+        </w:rPr>
+      </w:pPr>
+    </w:p>
+    <w:p>
+      <w:pPr>
+        <w:rPr>
+          <w:lang w:val="en-AS"/>
+        </w:rPr>
+      </w:pPr>
+      <w:r>
+        <w:rPr>
+          <w:lang w:val="en-AS"/>
+        </w:rPr>
+        <w:br w:type="page"/>
+      </w:r>
+    </w:p>
+    <w:p>
+      <w:pPr>
+        <w:rPr>
           <w:rtl/>
           <w:lang w:val="en-AS"/>
         </w:rPr>
@@ -3439,7 +3573,7 @@
           </mc:Choice>
           <mc:Fallback>
             <w:pict>
-              <v:roundrect w14:anchorId="507A8508" id="مستطيل: زوايا مستديرة 2" o:spid="_x0000_s1026" style="position:absolute;margin-left:5.1pt;margin-top:31.65pt;width:413.8pt;height:76.8pt;z-index:251677696;visibility:visible;mso-wrap-style:square;mso-width-percent:0;mso-height-percent:0;mso-wrap-distance-left:9pt;mso-wrap-distance-top:0;mso-wrap-distance-right:9pt;mso-wrap-distance-bottom:0;mso-position-horizontal:absolute;mso-position-horizontal-relative:margin;mso-position-vertical:absolute;mso-position-vertical-relative:text;mso-width-percent:0;mso-height-percent:0;mso-width-relative:margin;mso-height-relative:margin;v-text-anchor:middle" arcsize="10923f" o:gfxdata="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" filled="f" strokecolor="#70ad47 [3209]" strokeweight="1pt">
+              <v:roundrect w14:anchorId="776CF732" id="مستطيل: زوايا مستديرة 2" o:spid="_x0000_s1026" style="position:absolute;margin-left:5.1pt;margin-top:31.65pt;width:413.8pt;height:76.8pt;z-index:251677696;visibility:visible;mso-wrap-style:square;mso-width-percent:0;mso-height-percent:0;mso-wrap-distance-left:9pt;mso-wrap-distance-top:0;mso-wrap-distance-right:9pt;mso-wrap-distance-bottom:0;mso-position-horizontal:absolute;mso-position-horizontal-relative:margin;mso-position-vertical:absolute;mso-position-vertical-relative:text;mso-width-percent:0;mso-height-percent:0;mso-width-relative:margin;mso-height-relative:margin;v-text-anchor:middle" arcsize="10923f" o:gfxdata="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" filled="f" strokecolor="#70ad47 [3209]" strokeweight="1pt">
                 <v:stroke joinstyle="miter"/>
                 <w10:wrap anchorx="margin"/>
               </v:roundrect>
@@ -4491,6 +4625,7 @@
       <w:pPr>
         <w:bidi/>
         <w:spacing w:before="120" w:after="120" w:line="360" w:lineRule="auto"/>
+        <w:ind w:firstLine="288"/>
         <w:jc w:val="lowKashida"/>
         <w:rPr>
           <w:rFonts w:asciiTheme="minorBidi" w:hAnsiTheme="minorBidi" w:cs="Arial"/>
@@ -4500,12 +4635,42 @@
       </w:pPr>
       <w:r>
         <w:rPr>
+          <w:rFonts w:asciiTheme="minorBidi" w:hAnsiTheme="minorBidi" w:cs="Arial"/>
+          <w:sz w:val="24"/>
+          <w:szCs w:val="24"/>
+          <w:rtl/>
+        </w:rPr>
+        <w:t>في العصر الرقمي الحديث، أصبحت التكنولوجيا المحمولة جزءًا لا يتجزأ من حياة الطلاب الجامعية، حيث تقدم حلولًا مبتكرة لتحسين تجربتهم الأكاديمية والإدارية. تعتمد الجامعات بشكل متزايد على تطبيقات الهواتف الذكية والمنصات الرقمية لتقديم خدمات طلابية تتسم بالكفاءة والسهولة. هذه الخدمات تشمل إدارة المقررات الدراسية، الوصول إلى الموارد الأكاديمية، والتفاعل مع أعضاء هيئة التدريس والطلاب الآخرين، مما يعزز من مشاركة الطلاب ويساهم في تحقيق نتائج تعليمية أفضل، هناك  طرق  تستفيد من خلالها مؤسسات التعليم العالي من التكنولوجيا المحمولة لتحسين الخدمات المقدمة للطلاب. تشمل هذه الطرق تحسين التواصل بين الطلاب والإدارة، تسهيل الوصول إلى المواد التعليمية، وتقديم الدعم الأكاديمي والإداري عبر تطبيقات سهلة الاستخدام. هذه الابتكارات تسهم في جعل التعليم أكثر مرونة وفعالية، مما يلبي احتياجات الطلاب المتنوعة ويعزز من رضاهم العام عن التجربة التعليمية</w:t>
+      </w:r>
+      <w:r>
+        <w:rPr>
+          <w:rFonts w:asciiTheme="minorBidi" w:hAnsiTheme="minorBidi" w:cs="Arial"/>
+          <w:sz w:val="24"/>
+          <w:szCs w:val="24"/>
+        </w:rPr>
+        <w:t xml:space="preserve"> [1].</w:t>
+      </w:r>
+    </w:p>
+    <w:p>
+      <w:pPr>
+        <w:bidi/>
+        <w:spacing w:before="120" w:after="120" w:line="360" w:lineRule="auto"/>
+        <w:ind w:firstLine="288"/>
+        <w:jc w:val="lowKashida"/>
+        <w:rPr>
+          <w:rFonts w:asciiTheme="minorBidi" w:hAnsiTheme="minorBidi" w:cs="Arial"/>
+          <w:sz w:val="24"/>
+          <w:szCs w:val="24"/>
+        </w:rPr>
+      </w:pPr>
+      <w:r>
+        <w:rPr>
           <w:rFonts w:asciiTheme="minorBidi" w:hAnsiTheme="minorBidi" w:cs="Arial" w:hint="cs"/>
           <w:sz w:val="24"/>
           <w:szCs w:val="24"/>
           <w:rtl/>
         </w:rPr>
-        <w:t xml:space="preserve">      </w:t>
+        <w:t>و</w:t>
       </w:r>
       <w:r>
         <w:rPr>
@@ -4513,8 +4678,9 @@
           <w:sz w:val="24"/>
           <w:szCs w:val="24"/>
           <w:rtl/>
-        </w:rPr>
-        <w:t>في العصر الرقمي الحديث، أصبحت التكنولوجيا المحمولة جزءًا لا يتجزأ من حياة الطلاب الجامعية، حيث تقدم حلولًا مبتكرة لتحسين تجربتهم الأكاديمية والإدارية. تعتمد الجامعات بشكل متزايد على تطبيقات الهواتف الذكية والمنصات الرقمية لتقديم خدمات طلابية تتسم بالكفاءة والسهولة. هذه الخدمات تشمل إدارة المقررات الدراسية، الوصول إلى الموارد الأكاديمية، والتفاعل مع أعضاء هيئة التدريس والطلاب الآخرين، مما يعزز من مشاركة الطلاب ويساهم في تحقيق نتائج تعليمية أفضل، هناك  طرق  تستفيد من خلالها مؤسسات التعليم العالي من التكنولوجيا المحمولة لتحسين الخدمات المقدمة للطلاب. تشمل هذه الطرق تحسين التواصل بين الطلاب والإدارة، تسهيل الوصول إلى المواد التعليمية، وتقديم الدعم الأكاديمي والإداري عبر تطبيقات سهلة الاستخدام. هذه الابتكارات تسهم في جعل التعليم أكثر مرونة وفعالية، مما يلبي احتياجات الطلاب المتنوعة ويعزز من رضاهم العام عن التجربة التعليمية</w:t>
+          <w:lang w:val="en-AS"/>
+        </w:rPr>
+        <w:t>تشير الأبحاث الحديثة إلى أن الطلاب في الجامعات يمتلكون ويفضلون استخدام الهواتف الذكية وأجهزة الكمبيوتر المحمولة في الفصول الدراسية للوصول إلى المواد الدراسية، والتفاعل مع محتوى المحاضرات، ومشاركة الملاحظات. ومع ذلك، تظل بعض الوظائف مثل الفصول الافتراضية والمنتديات النقاشية والمحاضرات المسجلة غير مستغلة بشكل كافٍ.</w:t>
       </w:r>
       <w:r>
         <w:rPr>
@@ -4522,13 +4688,14 @@
           <w:sz w:val="24"/>
           <w:szCs w:val="24"/>
         </w:rPr>
-        <w:t xml:space="preserve"> [1].</w:t>
+        <w:t>[2]</w:t>
       </w:r>
     </w:p>
     <w:p>
       <w:pPr>
         <w:bidi/>
         <w:spacing w:before="120" w:after="120" w:line="360" w:lineRule="auto"/>
+        <w:ind w:firstLine="288"/>
         <w:jc w:val="lowKashida"/>
         <w:rPr>
           <w:rFonts w:asciiTheme="minorBidi" w:hAnsiTheme="minorBidi" w:cs="Arial"/>
@@ -4538,22 +4705,12 @@
       </w:pPr>
       <w:r>
         <w:rPr>
-          <w:rFonts w:asciiTheme="minorBidi" w:hAnsiTheme="minorBidi" w:cs="Arial" w:hint="cs"/>
-          <w:sz w:val="24"/>
-          <w:szCs w:val="24"/>
-          <w:rtl/>
-        </w:rPr>
-        <w:t>و</w:t>
-      </w:r>
-      <w:r>
-        <w:rPr>
           <w:rFonts w:asciiTheme="minorBidi" w:hAnsiTheme="minorBidi" w:cs="Arial"/>
           <w:sz w:val="24"/>
           <w:szCs w:val="24"/>
           <w:rtl/>
-          <w:lang w:val="en-AS"/>
-        </w:rPr>
-        <w:t>تشير الأبحاث الحديثة إلى أن الطلاب في الجامعات يمتلكون ويفضلون استخدام الهواتف الذكية وأجهزة الكمبيوتر المحمولة في الفصول الدراسية للوصول إلى المواد الدراسية، والتفاعل مع محتوى المحاضرات، ومشاركة الملاحظات. ومع ذلك، تظل بعض الوظائف مثل الفصول الافتراضية والمنتديات النقاشية والمحاضرات المسجلة غير مستغلة بشكل كافٍ.</w:t>
+        </w:rPr>
+        <w:t>يلبي مشروع "الخدمات الجامعية للطلاب عبر تطبيق الهاتف المحمول" حاجة ملحة في التعليم العالي، حيث يعالج أوجه القصور والتجزئة المتأصلة في أنظمة تقديم الخدمات الجامعية الحالية. يواجه الطلاب في العديد من الجامعات، بما في ذلك جامعة ذمار، تحديات كبيرة في إدارة مهامهم الأكاديمية والإدارية بسبب غياب منصة موحدة ومتماسكة تدمج الخدمات الأساسية. هذا النقص في المركزية يجبر الطلاب على التنقل بين قنوات متعددة للوصول إلى جداولهم الدراسية، تلقي الإشعارات من الأساتذة، المشاركة في المناقشات الجماعية، استخدام موارد المكتبة الرقمية، وتتبع تقدمهم الأكاديمي. هذا التشتت يؤدي إلى تجربة فوضوية ومربكة تؤثر سلبًا على أداء الطلاب الأكاديمي ومشاركتهم ورضاهم</w:t>
       </w:r>
       <w:r>
         <w:rPr>
@@ -4561,13 +4718,14 @@
           <w:sz w:val="24"/>
           <w:szCs w:val="24"/>
         </w:rPr>
-        <w:t>[2]</w:t>
+        <w:t>.</w:t>
       </w:r>
     </w:p>
     <w:p>
       <w:pPr>
         <w:bidi/>
         <w:spacing w:before="120" w:after="120" w:line="360" w:lineRule="auto"/>
+        <w:ind w:firstLine="288"/>
         <w:jc w:val="lowKashida"/>
         <w:rPr>
           <w:rFonts w:asciiTheme="minorBidi" w:hAnsiTheme="minorBidi" w:cs="Arial"/>
@@ -4582,7 +4740,7 @@
           <w:szCs w:val="24"/>
           <w:rtl/>
         </w:rPr>
-        <w:t>يلبي مشروع "الخدمات الجامعية للطلاب عبر تطبيق الهاتف المحمول" حاجة ملحة في التعليم العالي، حيث يعالج أوجه القصور والتجزئة المتأصلة في أنظمة تقديم الخدمات الجامعية الحالية. يواجه الطلاب في العديد من الجامعات، بما في ذلك جامعة ذمار، تحديات كبيرة في إدارة مهامهم الأكاديمية والإدارية بسبب غياب منصة موحدة ومتماسكة تدمج الخدمات الأساسية. هذا النقص في المركزية يجبر الطلاب على التنقل بين قنوات متعددة للوصول إلى جداولهم الدراسية، تلقي الإشعارات من الأساتذة، المشاركة في المناقشات الجماعية، استخدام موارد المكتبة الرقمية، وتتبع تقدمهم الأكاديمي. هذا التشتت يؤدي إلى تجربة فوضوية ومربكة تؤثر سلبًا على أداء الطلاب الأكاديمي ومشاركتهم ورضاهم</w:t>
+        <w:t>يهدف هذا المشروع إلى تطوير تطبيق شامل للهاتف المحمول مخصص لتوحيد وتبسيط جميع الخدمات الجامعية في منصة واحدة سهلة الاستخدام. يوفر الحل المقترح وصولًا سلسًا إلى الخدمات الأكاديمية والإدارية بما في ذلك الجداول الدراسية، الإشعارات، تتبع الدرجات، والموارد الرقمية، مع أدوات اتصال فعالة تسهل التفاعل بين الطلاب وأعضاء هيئة التدريس. على عكس الأنظمة المجزأة الحالية، سيتم تصميم هذه المنصة لتلبية احتياجات الطلاب الفريدة، مما يضمن وصولهم إلى جميع المعلومات والخدمات المهمة من مكان واحد مناسب</w:t>
       </w:r>
       <w:r>
         <w:rPr>
@@ -4597,6 +4755,7 @@
       <w:pPr>
         <w:bidi/>
         <w:spacing w:before="120" w:after="120" w:line="360" w:lineRule="auto"/>
+        <w:ind w:firstLine="288"/>
         <w:jc w:val="lowKashida"/>
         <w:rPr>
           <w:rFonts w:asciiTheme="minorBidi" w:hAnsiTheme="minorBidi" w:cs="Arial"/>
@@ -4611,13 +4770,23 @@
           <w:szCs w:val="24"/>
           <w:rtl/>
         </w:rPr>
-        <w:t>يهدف هذا المشروع إلى تطوير تطبيق شامل للهاتف المحمول مخصص لتوحيد وتبسيط جميع الخدمات الجامعية في منصة واحدة سهلة الاستخدام. يوفر الحل المقترح وصولًا سلسًا إلى الخدمات الأكاديمية والإدارية بما في ذلك الجداول الدراسية، الإشعارات، تتبع الدرجات، والموارد الرقمية، مع أدوات اتصال فعالة تسهل التفاعل بين الطلاب وأعضاء هيئة التدريس. على عكس الأنظمة المجزأة الحالية، سيتم تصميم هذه المنصة لتلبية احتياجات الطلاب الفريدة، مما يضمن وصولهم إلى جميع المعلومات والخدمات المهمة من مكان واحد مناسب</w:t>
+        <w:t xml:space="preserve">من المتوقع أن يحقق المشروع فوائد كبيرة للطلاب والإدارة على حد سواء. بالنسبة للطلاب، ستقلل المنصة بشكل كبير من الوقت والجهد المطلوبين لإدارة مسؤولياتهم الأكاديمية، مما يؤدي إلى تجربة تعليمية أكثر تنظيمًا وأقل إرهاقًا. ستلغي الطبيعة المركزية للمنصة الحاجة إلى التوفيق بين أنظمة وواجهات متعددة، مما يقلل من مخاطر تفويت المواعيد النهائية أو إغفال الإشعارات المهمة. بالنسبة لإدارة الجامعة، ستوفر المنصة وسيلة أكثر </w:t>
       </w:r>
       <w:r>
         <w:rPr>
           <w:rFonts w:asciiTheme="minorBidi" w:hAnsiTheme="minorBidi" w:cs="Arial"/>
           <w:sz w:val="24"/>
           <w:szCs w:val="24"/>
+          <w:rtl/>
+        </w:rPr>
+        <w:lastRenderedPageBreak/>
+        <w:t>فعالية للتواصل مع الطلاب وإدارة البيانات الأكاديمية، مع توفير رؤى قيمة حول مشاركة الطلاب وأدائهم من خلال البيانات التي تجمعها المنصة، مما يعزز من اتخاذ قرارات قائمة على البيانات لتحسين النتائج التعليمية</w:t>
+      </w:r>
+      <w:r>
+        <w:rPr>
+          <w:rFonts w:asciiTheme="minorBidi" w:hAnsiTheme="minorBidi" w:cs="Arial"/>
+          <w:sz w:val="24"/>
+          <w:szCs w:val="24"/>
         </w:rPr>
         <w:t>.</w:t>
       </w:r>
@@ -4626,6 +4795,7 @@
       <w:pPr>
         <w:bidi/>
         <w:spacing w:before="120" w:after="120" w:line="360" w:lineRule="auto"/>
+        <w:ind w:firstLine="288"/>
         <w:jc w:val="lowKashida"/>
         <w:rPr>
           <w:rFonts w:asciiTheme="minorBidi" w:hAnsiTheme="minorBidi" w:cs="Arial"/>
@@ -4640,7 +4810,7 @@
           <w:szCs w:val="24"/>
           <w:rtl/>
         </w:rPr>
-        <w:t>من المتوقع أن يحقق المشروع فوائد كبيرة للطلاب والإدارة على حد سواء. بالنسبة للطلاب، ستقلل المنصة بشكل كبير من الوقت والجهد المطلوبين لإدارة مسؤولياتهم الأكاديمية، مما يؤدي إلى تجربة تعليمية أكثر تنظيمًا وأقل إرهاقًا. ستلغي الطبيعة المركزية للمنصة الحاجة إلى التوفيق بين أنظمة وواجهات متعددة، مما يقلل من مخاطر تفويت المواعيد النهائية أو إغفال الإشعارات المهمة. بالنسبة لإدارة الجامعة، ستوفر المنصة وسيلة أكثر فعالية للتواصل مع الطلاب وإدارة البيانات الأكاديمية، مع توفير رؤى قيمة حول مشاركة الطلاب وأدائهم من خلال البيانات التي تجمعها المنصة، مما يعزز من اتخاذ قرارات قائمة على البيانات لتحسين النتائج التعليمية</w:t>
+        <w:t>علاوة على ذلك، يحمل هذا المشروع إمكانيات كبيرة لأن يكون نموذجًا يحتذى به للجامعات الأخرى التي تواجه تحديات مماثلة. من خلال توثيق عملية التطوير، التحديات التي تمت مواجهتها، والحلول التي تم تنفيذها، سيشارك فريق المشروع المعرفة القيمة مع المجتمع الأكاديمي ومجتمع تكنولوجيا التعليم على نطاق أوسع. سيتم نشر النتائج من خلال الأوراق الأكاديمية، عروض المؤتمرات، والتقارير الداخلية للجامعة، مما يسهم في الخطاب الأوسع حول كيفية تحسين تجربة الطالب من خلال الابتكار التكنولوجي</w:t>
       </w:r>
       <w:r>
         <w:rPr>
@@ -4655,36 +4825,7 @@
       <w:pPr>
         <w:bidi/>
         <w:spacing w:before="120" w:after="120" w:line="360" w:lineRule="auto"/>
-        <w:jc w:val="lowKashida"/>
-        <w:rPr>
-          <w:rFonts w:asciiTheme="minorBidi" w:hAnsiTheme="minorBidi" w:cs="Arial"/>
-          <w:sz w:val="24"/>
-          <w:szCs w:val="24"/>
-        </w:rPr>
-      </w:pPr>
-      <w:r>
-        <w:rPr>
-          <w:rFonts w:asciiTheme="minorBidi" w:hAnsiTheme="minorBidi" w:cs="Arial"/>
-          <w:sz w:val="24"/>
-          <w:szCs w:val="24"/>
-          <w:rtl/>
-        </w:rPr>
-        <w:lastRenderedPageBreak/>
-        <w:t>علاوة على ذلك، يحمل هذا المشروع إمكانيات كبيرة لأن يكون نموذجًا يحتذى به للجامعات الأخرى التي تواجه تحديات مماثلة. من خلال توثيق عملية التطوير، التحديات التي تمت مواجهتها، والحلول التي تم تنفيذها، سيشارك فريق المشروع المعرفة القيمة مع المجتمع الأكاديمي ومجتمع تكنولوجيا التعليم على نطاق أوسع. سيتم نشر النتائج من خلال الأوراق الأكاديمية، عروض المؤتمرات، والتقارير الداخلية للجامعة، مما يسهم في الخطاب الأوسع حول كيفية تحسين تجربة الطالب من خلال الابتكار التكنولوجي</w:t>
-      </w:r>
-      <w:r>
-        <w:rPr>
-          <w:rFonts w:asciiTheme="minorBidi" w:hAnsiTheme="minorBidi" w:cs="Arial"/>
-          <w:sz w:val="24"/>
-          <w:szCs w:val="24"/>
-        </w:rPr>
-        <w:t>.</w:t>
-      </w:r>
-    </w:p>
-    <w:p>
-      <w:pPr>
-        <w:bidi/>
-        <w:spacing w:before="120" w:after="120" w:line="360" w:lineRule="auto"/>
+        <w:ind w:firstLine="288"/>
         <w:jc w:val="lowKashida"/>
         <w:rPr>
           <w:rFonts w:asciiTheme="minorBidi" w:hAnsiTheme="minorBidi"/>
@@ -4912,7 +5053,6 @@
           <w:sz w:val="32"/>
           <w:szCs w:val="32"/>
         </w:rPr>
-        <w:lastRenderedPageBreak/>
         <w:t xml:space="preserve"> </w:t>
       </w:r>
       <w:r>
@@ -4942,6 +5082,7 @@
       <w:pPr>
         <w:bidi/>
         <w:spacing w:before="120" w:after="120" w:line="360" w:lineRule="auto"/>
+        <w:ind w:firstLine="288"/>
         <w:jc w:val="lowKashida"/>
         <w:rPr>
           <w:rFonts w:asciiTheme="minorBidi" w:eastAsia="Times New Roman" w:hAnsiTheme="minorBidi"/>
@@ -5137,7 +5278,6 @@
                 <w:szCs w:val="18"/>
               </w:rPr>
             </w:pPr>
-            <w:proofErr w:type="spellStart"/>
             <w:r>
               <w:rPr>
                 <w:rFonts w:asciiTheme="majorBidi" w:hAnsiTheme="majorBidi" w:cstheme="majorBidi"/>
@@ -5146,18 +5286,7 @@
                 <w:rtl/>
                 <w:lang w:val="ar-SA"/>
               </w:rPr>
-              <w:t>Percent</w:t>
-            </w:r>
-            <w:proofErr w:type="spellEnd"/>
-            <w:r>
-              <w:rPr>
-                <w:rFonts w:asciiTheme="majorBidi" w:hAnsiTheme="majorBidi" w:cstheme="majorBidi"/>
-                <w:sz w:val="18"/>
-                <w:szCs w:val="18"/>
-                <w:rtl/>
-                <w:lang w:val="ar-SA"/>
-              </w:rPr>
-              <w:t xml:space="preserve"> (%)</w:t>
+              <w:t>Percent (%)</w:t>
             </w:r>
           </w:p>
         </w:tc>
@@ -5964,6 +6093,7 @@
       <w:pPr>
         <w:bidi/>
         <w:spacing w:before="120" w:after="120" w:line="360" w:lineRule="auto"/>
+        <w:ind w:firstLine="288"/>
         <w:jc w:val="lowKashida"/>
         <w:rPr>
           <w:rFonts w:asciiTheme="minorBidi" w:eastAsia="Times New Roman" w:hAnsiTheme="minorBidi" w:cs="Arial"/>
@@ -6011,7 +6141,19 @@
           <w:rtl/>
           <w14:ligatures w14:val="none"/>
         </w:rPr>
-        <w:t>يواجه الطلاب مجموعة متزايدة من التحديات التي تعرقل قدرتهم على الوصول إلى الخدمات الأكاديمية والإدارية بشكل فعال. تتجاوز هذه التحديات مجرد تعقيدات الوصول إلى المعلومات، بل تمتد لتؤثر بشكل جوهري على تجربة الطلاب التعليمية وأدائهم الأكاديمي.</w:t>
+        <w:t xml:space="preserve">يواجه الطلاب مجموعة متزايدة من التحديات التي تعرقل قدرتهم على الوصول إلى الخدمات الأكاديمية والإدارية بشكل فعال. </w:t>
+      </w:r>
+      <w:r>
+        <w:rPr>
+          <w:rFonts w:asciiTheme="minorBidi" w:eastAsia="Times New Roman" w:hAnsiTheme="minorBidi" w:cs="Arial"/>
+          <w:kern w:val="0"/>
+          <w:sz w:val="24"/>
+          <w:szCs w:val="24"/>
+          <w:rtl/>
+          <w14:ligatures w14:val="none"/>
+        </w:rPr>
+        <w:lastRenderedPageBreak/>
+        <w:t>تتجاوز هذه التحديات مجرد تعقيدات الوصول إلى المعلومات، بل تمتد لتؤثر بشكل جوهري على تجربة الطلاب التعليمية وأدائهم الأكاديمي.</w:t>
       </w:r>
     </w:p>
     <w:p>
@@ -6036,7 +6178,6 @@
           <w:rtl/>
           <w14:ligatures w14:val="none"/>
         </w:rPr>
-        <w:lastRenderedPageBreak/>
         <w:t xml:space="preserve"> ويمكن تلخيص هذه المشكلات في النقاط التالية:</w:t>
       </w:r>
     </w:p>
@@ -6349,6 +6490,7 @@
       <w:pPr>
         <w:bidi/>
         <w:spacing w:before="120" w:after="120" w:line="360" w:lineRule="auto"/>
+        <w:ind w:firstLine="288"/>
         <w:jc w:val="lowKashida"/>
         <w:rPr>
           <w:rFonts w:asciiTheme="minorBidi" w:hAnsiTheme="minorBidi"/>
@@ -6492,7 +6634,6 @@
           <w:szCs w:val="32"/>
           <w:rtl/>
         </w:rPr>
-        <w:lastRenderedPageBreak/>
         <w:t>أهـــــداف المشروع (</w:t>
       </w:r>
       <w:r>
@@ -6546,6 +6687,7 @@
       <w:pPr>
         <w:bidi/>
         <w:spacing w:before="120" w:after="120" w:line="360" w:lineRule="auto"/>
+        <w:ind w:firstLine="288"/>
         <w:jc w:val="lowKashida"/>
         <w:rPr>
           <w:rFonts w:asciiTheme="minorBidi" w:eastAsia="Times New Roman" w:hAnsiTheme="minorBidi"/>
@@ -7042,6 +7184,7 @@
       <w:pPr>
         <w:bidi/>
         <w:spacing w:before="120" w:after="120" w:line="360" w:lineRule="auto"/>
+        <w:ind w:firstLine="288"/>
         <w:jc w:val="lowKashida"/>
         <w:rPr>
           <w:rFonts w:asciiTheme="minorBidi" w:hAnsiTheme="minorBidi" w:cs="Arial"/>
@@ -7137,7 +7280,6 @@
           <w:sz w:val="32"/>
           <w:szCs w:val="32"/>
         </w:rPr>
-        <w:lastRenderedPageBreak/>
         <w:t>1.4</w:t>
       </w:r>
       <w:r>
@@ -7313,6 +7455,7 @@
       <w:pPr>
         <w:bidi/>
         <w:spacing w:before="120" w:after="120" w:line="360" w:lineRule="auto"/>
+        <w:ind w:firstLine="288"/>
         <w:jc w:val="lowKashida"/>
         <w:rPr>
           <w:rFonts w:asciiTheme="minorBidi" w:eastAsia="Times New Roman" w:hAnsiTheme="minorBidi"/>
@@ -7718,6 +7861,7 @@
       <w:pPr>
         <w:bidi/>
         <w:spacing w:before="120" w:after="120" w:line="360" w:lineRule="auto"/>
+        <w:ind w:firstLine="288"/>
         <w:jc w:val="lowKashida"/>
         <w:rPr>
           <w:rFonts w:asciiTheme="minorBidi" w:eastAsia="Times New Roman" w:hAnsiTheme="minorBidi"/>
@@ -8105,7 +8249,19 @@
           <w:rtl/>
           <w14:ligatures w14:val="none"/>
         </w:rPr>
-        <w:t>في هذه المرحلة. بالإضافة إلى ذلك، سيتم استخدام أدوات البرمجة المتاحة مثل</w:t>
+        <w:t xml:space="preserve">في هذه المرحلة. بالإضافة إلى ذلك، سيتم استخدام أدوات البرمجة المتاحة </w:t>
+      </w:r>
+      <w:r>
+        <w:rPr>
+          <w:rFonts w:asciiTheme="minorBidi" w:eastAsia="Times New Roman" w:hAnsiTheme="minorBidi"/>
+          <w:kern w:val="0"/>
+          <w:sz w:val="24"/>
+          <w:szCs w:val="24"/>
+          <w:rtl/>
+          <w14:ligatures w14:val="none"/>
+        </w:rPr>
+        <w:lastRenderedPageBreak/>
+        <w:t>مثل</w:t>
       </w:r>
       <w:r>
         <w:rPr>
@@ -8209,7 +8365,6 @@
           <w:rtl/>
           <w14:ligatures w14:val="none"/>
         </w:rPr>
-        <w:lastRenderedPageBreak/>
         <w:t>الحدود الجغرافية</w:t>
       </w:r>
       <w:r>
@@ -8519,6 +8674,7 @@
       <w:pPr>
         <w:bidi/>
         <w:spacing w:before="120" w:after="120" w:line="360" w:lineRule="auto"/>
+        <w:ind w:firstLine="288"/>
         <w:jc w:val="lowKashida"/>
         <w:rPr>
           <w:rFonts w:asciiTheme="minorBidi" w:eastAsia="Times New Roman" w:hAnsiTheme="minorBidi"/>
@@ -8836,7 +8992,6 @@
           <w:rtl/>
           <w14:ligatures w14:val="none"/>
         </w:rPr>
-        <w:lastRenderedPageBreak/>
         <w:t>مراحل التطوير :</w:t>
       </w:r>
     </w:p>
@@ -9955,6 +10110,7 @@
           <w:rtl/>
           <w14:ligatures w14:val="none"/>
         </w:rPr>
+        <w:lastRenderedPageBreak/>
         <w:t>من خلال اتباع هذه المنهجية المبتكرة، سيتم تحقيق نظام رقمي شامل وقوي يُحدث ثورة في تجربة الطلاب الجامعيين ويعزز من كفاءة العمليات الإدارية والتعليمية في الجامعة</w:t>
       </w:r>
       <w:r>
@@ -9990,7 +10146,6 @@
           <w:sz w:val="32"/>
           <w:szCs w:val="32"/>
         </w:rPr>
-        <w:lastRenderedPageBreak/>
         <w:t>1.6</w:t>
       </w:r>
       <w:r>
@@ -10787,7 +10942,7 @@
           </mc:Choice>
           <mc:Fallback>
             <w:pict>
-              <v:roundrect w14:anchorId="6E778EC0" id="مستطيل: زوايا مستديرة 4" o:spid="_x0000_s1026" style="position:absolute;margin-left:5.1pt;margin-top:31.65pt;width:413.8pt;height:76.8pt;z-index:251679744;visibility:visible;mso-wrap-style:square;mso-width-percent:0;mso-height-percent:0;mso-wrap-distance-left:9pt;mso-wrap-distance-top:0;mso-wrap-distance-right:9pt;mso-wrap-distance-bottom:0;mso-position-horizontal:absolute;mso-position-horizontal-relative:margin;mso-position-vertical:absolute;mso-position-vertical-relative:text;mso-width-percent:0;mso-height-percent:0;mso-width-relative:margin;mso-height-relative:margin;v-text-anchor:middle" arcsize="10923f" o:gfxdata="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" filled="f" strokecolor="#70ad47 [3209]" strokeweight="1pt">
+              <v:roundrect w14:anchorId="70681707" id="مستطيل: زوايا مستديرة 4" o:spid="_x0000_s1026" style="position:absolute;margin-left:5.1pt;margin-top:31.65pt;width:413.8pt;height:76.8pt;z-index:251679744;visibility:visible;mso-wrap-style:square;mso-width-percent:0;mso-height-percent:0;mso-wrap-distance-left:9pt;mso-wrap-distance-top:0;mso-wrap-distance-right:9pt;mso-wrap-distance-bottom:0;mso-position-horizontal:absolute;mso-position-horizontal-relative:margin;mso-position-vertical:absolute;mso-position-vertical-relative:text;mso-width-percent:0;mso-height-percent:0;mso-width-relative:margin;mso-height-relative:margin;v-text-anchor:middle" arcsize="10923f" o:gfxdata="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" filled="f" strokecolor="#70ad47 [3209]" strokeweight="1pt">
                 <v:stroke joinstyle="miter"/>
                 <w10:wrap anchorx="margin"/>
               </v:roundrect>
@@ -11808,7 +11963,25 @@
           <w:szCs w:val="24"/>
           <w:rtl/>
         </w:rPr>
-        <w:t xml:space="preserve">  </w:t>
+        <w:t xml:space="preserve"> </w:t>
+      </w:r>
+      <w:r>
+        <w:rPr>
+          <w:rFonts w:asciiTheme="minorBidi" w:hAnsiTheme="minorBidi" w:hint="cs"/>
+          <w:sz w:val="24"/>
+          <w:szCs w:val="24"/>
+          <w:rtl/>
+        </w:rPr>
+        <w:t xml:space="preserve"> </w:t>
+      </w:r>
+      <w:r>
+        <w:rPr>
+          <w:rFonts w:asciiTheme="minorBidi" w:hAnsiTheme="minorBidi" w:hint="cs"/>
+          <w:sz w:val="24"/>
+          <w:szCs w:val="24"/>
+          <w:rtl/>
+        </w:rPr>
+        <w:t xml:space="preserve"> </w:t>
       </w:r>
       <w:r>
         <w:rPr>
@@ -11862,6 +12035,158 @@
           <w:rtl/>
         </w:rPr>
         <w:t>]</w:t>
+      </w:r>
+    </w:p>
+    <w:p>
+      <w:pPr>
+        <w:bidi/>
+        <w:spacing w:before="120" w:after="120" w:line="360" w:lineRule="auto"/>
+        <w:ind w:firstLine="288"/>
+        <w:jc w:val="lowKashida"/>
+        <w:rPr>
+          <w:rFonts w:asciiTheme="minorBidi" w:hAnsiTheme="minorBidi"/>
+          <w:sz w:val="24"/>
+          <w:szCs w:val="24"/>
+        </w:rPr>
+      </w:pPr>
+      <w:r>
+        <w:rPr>
+          <w:rFonts w:asciiTheme="minorBidi" w:hAnsiTheme="minorBidi"/>
+          <w:sz w:val="24"/>
+          <w:szCs w:val="24"/>
+          <w:rtl/>
+        </w:rPr>
+        <w:t xml:space="preserve"> إلا أن هذا التحول لم يكن سلسًا بشكل كافٍ في كثير من الحالات، حيث أدت هذه النظم المتعددة إلى خلق بيئة مشتتة للطلاب، تضطرهم للتنقل بين منصات متعددة للوصول إلى المعلومات التي يحتاجونها لإدارة حياتهم الأكاديمية اليومية</w:t>
+      </w:r>
+      <w:r>
+        <w:rPr>
+          <w:rFonts w:asciiTheme="minorBidi" w:hAnsiTheme="minorBidi"/>
+          <w:sz w:val="24"/>
+          <w:szCs w:val="24"/>
+        </w:rPr>
+        <w:t>.</w:t>
+      </w:r>
+    </w:p>
+    <w:p>
+      <w:pPr>
+        <w:bidi/>
+        <w:spacing w:before="120" w:after="120" w:line="360" w:lineRule="auto"/>
+        <w:ind w:firstLine="288"/>
+        <w:jc w:val="lowKashida"/>
+        <w:rPr>
+          <w:rFonts w:asciiTheme="minorBidi" w:hAnsiTheme="minorBidi"/>
+          <w:sz w:val="24"/>
+          <w:szCs w:val="24"/>
+        </w:rPr>
+      </w:pPr>
+      <w:r>
+        <w:rPr>
+          <w:rFonts w:asciiTheme="minorBidi" w:hAnsiTheme="minorBidi"/>
+          <w:sz w:val="24"/>
+          <w:szCs w:val="24"/>
+          <w:rtl/>
+        </w:rPr>
+        <w:t>إحدى التحديات الكبرى التي تواجهها الجامعات اليوم هي القدرة على تقديم منصة رقمية موحدة وشاملة تمثل "كيان الطالب" في البيئة الجامعية الرقمية. على الرغم من وجود محاولات عديدة لإنشاء أنظمة متكاملة، إلا أن الكثير من هذه الحلول ظلت محدودة في نطاقها، وتعاني من قيود تتعلق بتعدد المنصات وصعوبة التكامل بينها. تعتمد العديد من الجامعات على منصات اجتماعية غير مخصصة للأغراض التعليمية كوسيلة للتواصل وإدارة الشؤون الأكاديمية، مما يزيد من تعقيد تجربة الطالب ويجعل من الصعب عليه تتبع التزاماته الأكاديمية والإدارية بفعالية.</w:t>
+      </w:r>
+    </w:p>
+    <w:p>
+      <w:pPr>
+        <w:bidi/>
+        <w:spacing w:before="120" w:after="120" w:line="360" w:lineRule="auto"/>
+        <w:ind w:firstLine="288"/>
+        <w:jc w:val="lowKashida"/>
+        <w:rPr>
+          <w:rFonts w:asciiTheme="minorBidi" w:hAnsiTheme="minorBidi"/>
+          <w:sz w:val="24"/>
+          <w:szCs w:val="24"/>
+          <w:rtl/>
+        </w:rPr>
+      </w:pPr>
+      <w:r>
+        <w:rPr>
+          <w:rFonts w:asciiTheme="minorBidi" w:hAnsiTheme="minorBidi"/>
+          <w:sz w:val="24"/>
+          <w:szCs w:val="24"/>
+          <w:rtl/>
+        </w:rPr>
+        <w:t>على الصعيد العالمي، بدأت الجامعات الرائدة في استكشاف تقنيات حديثة مثل الذكاء الاصطناعي، التعلم الآلي، والحوسبة السحابية لتطوير حلول مبتكرة تلبي احتياجات الطلاب وتساعد في تعزيز التفاعل بينهم وبين الجامعة</w:t>
+      </w:r>
+      <w:r>
+        <w:rPr>
+          <w:rFonts w:asciiTheme="minorBidi" w:hAnsiTheme="minorBidi" w:hint="cs"/>
+          <w:sz w:val="24"/>
+          <w:szCs w:val="24"/>
+          <w:rtl/>
+        </w:rPr>
+        <w:t>.</w:t>
+      </w:r>
+      <w:r>
+        <w:rPr>
+          <w:rFonts w:asciiTheme="majorBidi" w:hAnsiTheme="majorBidi" w:cstheme="majorBidi"/>
+          <w:sz w:val="24"/>
+          <w:szCs w:val="24"/>
+          <w:rtl/>
+        </w:rPr>
+        <w:t>[</w:t>
+      </w:r>
+      <w:r>
+        <w:rPr>
+          <w:rFonts w:asciiTheme="majorBidi" w:hAnsiTheme="majorBidi" w:cstheme="majorBidi"/>
+          <w:sz w:val="24"/>
+          <w:szCs w:val="24"/>
+        </w:rPr>
+        <w:t>6</w:t>
+      </w:r>
+      <w:r>
+        <w:rPr>
+          <w:rFonts w:asciiTheme="majorBidi" w:hAnsiTheme="majorBidi" w:cstheme="majorBidi"/>
+          <w:sz w:val="24"/>
+          <w:szCs w:val="24"/>
+          <w:rtl/>
+        </w:rPr>
+        <w:t>]</w:t>
+      </w:r>
+      <w:r>
+        <w:rPr>
+          <w:rFonts w:asciiTheme="minorBidi" w:hAnsiTheme="minorBidi"/>
+          <w:sz w:val="24"/>
+          <w:szCs w:val="24"/>
+          <w:rtl/>
+        </w:rPr>
+        <w:t xml:space="preserve"> </w:t>
+      </w:r>
+    </w:p>
+    <w:p>
+      <w:pPr>
+        <w:bidi/>
+        <w:spacing w:before="120" w:after="120" w:line="360" w:lineRule="auto"/>
+        <w:ind w:firstLine="288"/>
+        <w:jc w:val="lowKashida"/>
+        <w:rPr>
+          <w:rFonts w:asciiTheme="minorBidi" w:hAnsiTheme="minorBidi"/>
+          <w:sz w:val="24"/>
+          <w:szCs w:val="24"/>
+          <w:rtl/>
+          <w:lang w:val="en-AS"/>
+        </w:rPr>
+      </w:pPr>
+      <w:r>
+        <w:rPr>
+          <w:rFonts w:asciiTheme="minorBidi" w:hAnsiTheme="minorBidi"/>
+          <w:sz w:val="24"/>
+          <w:szCs w:val="24"/>
+          <w:rtl/>
+        </w:rPr>
+        <w:t>ومع ذلك، يبقى التحدي الرئيسي في كيفية تجميع هذه التقنيات في منصة واحدة متكاملة توفر تجربة سلسة ومتصلة للطلاب. بالإضافة إلى ذلك، هناك اهتمام متزايد بتطوير منصات تفاعلية يمكنها التكيف مع احتياجات الطلاب المتغيرة بمرور الوقت، مع الحفاظ على أعلى معايير الأمان وحماية الخصوصية</w:t>
+      </w:r>
+      <w:r>
+        <w:rPr>
+          <w:rFonts w:asciiTheme="majorBidi" w:hAnsiTheme="majorBidi" w:cstheme="majorBidi"/>
+          <w:sz w:val="24"/>
+          <w:szCs w:val="24"/>
+          <w:lang w:val="en-AS"/>
+        </w:rPr>
+        <w:t>.</w:t>
       </w:r>
     </w:p>
     <w:p>
@@ -11875,159 +12200,12 @@
           <w:szCs w:val="24"/>
         </w:rPr>
       </w:pPr>
-      <w:r>
-        <w:rPr>
-          <w:rFonts w:asciiTheme="minorBidi" w:hAnsiTheme="minorBidi"/>
-          <w:sz w:val="24"/>
-          <w:szCs w:val="24"/>
-          <w:rtl/>
-        </w:rPr>
-        <w:t xml:space="preserve"> إلا أن هذا التحول لم يكن سلسًا بشكل كافٍ في كثير من الحالات، حيث أدت هذه النظم المتعددة إلى خلق بيئة مشتتة للطلاب، تضطرهم للتنقل بين منصات متعددة للوصول إلى المعلومات التي يحتاجونها لإدارة حياتهم الأكاديمية اليومية</w:t>
-      </w:r>
-      <w:r>
-        <w:rPr>
-          <w:rFonts w:asciiTheme="minorBidi" w:hAnsiTheme="minorBidi"/>
-          <w:sz w:val="24"/>
-          <w:szCs w:val="24"/>
-        </w:rPr>
-        <w:t>.</w:t>
-      </w:r>
     </w:p>
     <w:p>
       <w:pPr>
         <w:bidi/>
         <w:spacing w:before="120" w:after="120" w:line="360" w:lineRule="auto"/>
-        <w:jc w:val="lowKashida"/>
-        <w:rPr>
-          <w:rFonts w:asciiTheme="minorBidi" w:hAnsiTheme="minorBidi"/>
-          <w:sz w:val="24"/>
-          <w:szCs w:val="24"/>
-        </w:rPr>
-      </w:pPr>
-      <w:r>
-        <w:rPr>
-          <w:rFonts w:asciiTheme="minorBidi" w:hAnsiTheme="minorBidi"/>
-          <w:sz w:val="24"/>
-          <w:szCs w:val="24"/>
-          <w:rtl/>
-        </w:rPr>
-        <w:t>إحدى التحديات الكبرى التي تواجهها الجامعات اليوم هي القدرة على تقديم منصة رقمية موحدة وشاملة تمثل "كيان الطالب" في البيئة الجامعية الرقمية. على الرغم من وجود محاولات عديدة لإنشاء أنظمة متكاملة، إلا أن الكثير من هذه الحلول ظلت محدودة في نطاقها، وتعاني من قيود تتعلق بتعدد المنصات وصعوبة التكامل بينها. تعتمد العديد من الجامعات على منصات اجتماعية غير مخصصة للأغراض التعليمية كوسيلة للتواصل وإدارة الشؤون الأكاديمية، مما يزيد من تعقيد تجربة الطالب ويجعل من الصعب عليه تتبع التزاماته الأكاديمية والإدارية بفعالية.</w:t>
-      </w:r>
-    </w:p>
-    <w:p>
-      <w:pPr>
-        <w:bidi/>
-        <w:spacing w:before="120" w:after="120" w:line="360" w:lineRule="auto"/>
-        <w:jc w:val="lowKashida"/>
-        <w:rPr>
-          <w:rFonts w:asciiTheme="minorBidi" w:hAnsiTheme="minorBidi"/>
-          <w:sz w:val="24"/>
-          <w:szCs w:val="24"/>
-          <w:rtl/>
-        </w:rPr>
-      </w:pPr>
-      <w:r>
-        <w:rPr>
-          <w:rFonts w:asciiTheme="minorBidi" w:hAnsiTheme="minorBidi"/>
-          <w:sz w:val="24"/>
-          <w:szCs w:val="24"/>
-          <w:rtl/>
-        </w:rPr>
-        <w:t>على الصعيد العالمي، بدأت الجامعات الرائدة في استكشاف تقنيات حديثة مثل الذكاء الاصطناعي، التعلم الآلي، والحوسبة السحابية لتطوير حلول مبتكرة تلبي احتياجات الطلاب وتساعد في تعزيز التفاعل بينهم وبين الجامعة</w:t>
-      </w:r>
-      <w:r>
-        <w:rPr>
-          <w:rFonts w:asciiTheme="minorBidi" w:hAnsiTheme="minorBidi" w:hint="cs"/>
-          <w:sz w:val="24"/>
-          <w:szCs w:val="24"/>
-          <w:rtl/>
-        </w:rPr>
-        <w:t>.</w:t>
-      </w:r>
-      <w:r>
-        <w:rPr>
-          <w:rFonts w:asciiTheme="majorBidi" w:hAnsiTheme="majorBidi" w:cstheme="majorBidi"/>
-          <w:sz w:val="24"/>
-          <w:szCs w:val="24"/>
-          <w:rtl/>
-        </w:rPr>
-        <w:t>[</w:t>
-      </w:r>
-      <w:r>
-        <w:rPr>
-          <w:rFonts w:asciiTheme="majorBidi" w:hAnsiTheme="majorBidi" w:cstheme="majorBidi"/>
-          <w:sz w:val="24"/>
-          <w:szCs w:val="24"/>
-        </w:rPr>
-        <w:t>6</w:t>
-      </w:r>
-      <w:r>
-        <w:rPr>
-          <w:rFonts w:asciiTheme="majorBidi" w:hAnsiTheme="majorBidi" w:cstheme="majorBidi"/>
-          <w:sz w:val="24"/>
-          <w:szCs w:val="24"/>
-          <w:rtl/>
-        </w:rPr>
-        <w:t>]</w:t>
-      </w:r>
-      <w:r>
-        <w:rPr>
-          <w:rFonts w:asciiTheme="minorBidi" w:hAnsiTheme="minorBidi"/>
-          <w:sz w:val="24"/>
-          <w:szCs w:val="24"/>
-          <w:rtl/>
-        </w:rPr>
-        <w:t xml:space="preserve"> </w:t>
-      </w:r>
-    </w:p>
-    <w:p>
-      <w:pPr>
-        <w:bidi/>
-        <w:spacing w:before="120" w:after="120" w:line="360" w:lineRule="auto"/>
-        <w:jc w:val="lowKashida"/>
-        <w:rPr>
-          <w:rFonts w:asciiTheme="minorBidi" w:hAnsiTheme="minorBidi"/>
-          <w:sz w:val="24"/>
-          <w:szCs w:val="24"/>
-          <w:rtl/>
-          <w:lang w:val="en-AS"/>
-        </w:rPr>
-      </w:pPr>
-      <w:r>
-        <w:rPr>
-          <w:rFonts w:asciiTheme="minorBidi" w:hAnsiTheme="minorBidi"/>
-          <w:sz w:val="24"/>
-          <w:szCs w:val="24"/>
-          <w:rtl/>
-        </w:rPr>
-        <w:t>ومع ذلك، يبقى التحدي الرئيسي في كيفية تجميع هذه التقنيات في منصة واحدة متكاملة توفر تجربة سلسة ومتصلة للطلاب. بالإضافة إلى ذلك، هناك اهتمام متزايد بتطوير منصات تفاعلية يمكنها التكيف مع احتياجات الطلاب المتغيرة بمرور الوقت، مع الحفاظ على أعلى معايير الأمان وحماية الخصوصية</w:t>
-      </w:r>
-      <w:r>
-        <w:rPr>
-          <w:rFonts w:asciiTheme="majorBidi" w:hAnsiTheme="majorBidi" w:cstheme="majorBidi"/>
-          <w:sz w:val="24"/>
-          <w:szCs w:val="24"/>
-          <w:lang w:val="en-AS"/>
-        </w:rPr>
-        <w:t>.</w:t>
-      </w:r>
-    </w:p>
-    <w:p>
-      <w:pPr>
-        <w:bidi/>
-        <w:spacing w:before="120" w:after="120" w:line="360" w:lineRule="auto"/>
-        <w:jc w:val="lowKashida"/>
-        <w:rPr>
-          <w:rFonts w:asciiTheme="minorBidi" w:hAnsiTheme="minorBidi"/>
-          <w:sz w:val="24"/>
-          <w:szCs w:val="24"/>
-        </w:rPr>
-      </w:pPr>
-    </w:p>
-    <w:p>
-      <w:pPr>
-        <w:bidi/>
-        <w:spacing w:before="120" w:after="120" w:line="360" w:lineRule="auto"/>
+        <w:ind w:firstLine="288"/>
         <w:jc w:val="lowKashida"/>
         <w:rPr>
           <w:rFonts w:asciiTheme="minorBidi" w:eastAsia="Times New Roman" w:hAnsiTheme="minorBidi"/>
@@ -12455,6 +12633,7 @@
       <w:pPr>
         <w:bidi/>
         <w:spacing w:before="120" w:after="120" w:line="360" w:lineRule="auto"/>
+        <w:ind w:firstLine="288"/>
         <w:jc w:val="lowKashida"/>
         <w:rPr>
           <w:rFonts w:asciiTheme="minorBidi" w:hAnsiTheme="minorBidi"/>
@@ -15877,6 +16056,7 @@
       <w:pPr>
         <w:bidi/>
         <w:spacing w:before="120" w:after="120" w:line="360" w:lineRule="auto"/>
+        <w:ind w:firstLine="288"/>
         <w:jc w:val="lowKashida"/>
         <w:rPr>
           <w:rFonts w:asciiTheme="minorBidi" w:eastAsia="Times New Roman" w:hAnsiTheme="minorBidi"/>
@@ -15912,6 +16092,7 @@
       <w:pPr>
         <w:bidi/>
         <w:spacing w:before="120" w:after="120" w:line="360" w:lineRule="auto"/>
+        <w:ind w:firstLine="288"/>
         <w:jc w:val="lowKashida"/>
         <w:rPr>
           <w:rFonts w:asciiTheme="minorBidi" w:eastAsia="Times New Roman" w:hAnsiTheme="minorBidi"/>
@@ -19211,6 +19392,7 @@
       <w:pPr>
         <w:bidi/>
         <w:spacing w:before="120" w:after="120" w:line="360" w:lineRule="auto"/>
+        <w:ind w:firstLine="288"/>
         <w:jc w:val="lowKashida"/>
         <w:rPr>
           <w:rFonts w:asciiTheme="minorBidi" w:hAnsiTheme="minorBidi"/>
@@ -19412,6 +19594,7 @@
       <w:pPr>
         <w:bidi/>
         <w:spacing w:before="120" w:after="120" w:line="360" w:lineRule="auto"/>
+        <w:ind w:firstLine="288"/>
         <w:jc w:val="lowKashida"/>
         <w:rPr>
           <w:rFonts w:asciiTheme="minorBidi" w:hAnsiTheme="minorBidi"/>
@@ -20324,6 +20507,7 @@
       <w:pPr>
         <w:bidi/>
         <w:spacing w:before="120" w:after="120" w:line="360" w:lineRule="auto"/>
+        <w:ind w:firstLine="288"/>
         <w:jc w:val="lowKashida"/>
         <w:rPr>
           <w:rFonts w:asciiTheme="minorBidi" w:hAnsiTheme="minorBidi"/>
@@ -20742,7 +20926,7 @@
           </mc:Choice>
           <mc:Fallback>
             <w:pict>
-              <v:roundrect w14:anchorId="32207FDD" id="مستطيل: زوايا مستديرة 9" o:spid="_x0000_s1026" style="position:absolute;margin-left:5.1pt;margin-top:31.65pt;width:413.8pt;height:76.8pt;z-index:251695104;visibility:visible;mso-wrap-style:square;mso-width-percent:0;mso-height-percent:0;mso-wrap-distance-left:9pt;mso-wrap-distance-top:0;mso-wrap-distance-right:9pt;mso-wrap-distance-bottom:0;mso-position-horizontal:absolute;mso-position-horizontal-relative:margin;mso-position-vertical:absolute;mso-position-vertical-relative:text;mso-width-percent:0;mso-height-percent:0;mso-width-relative:margin;mso-height-relative:margin;v-text-anchor:middle" arcsize="10923f" o:gfxdata="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" filled="f" strokecolor="#70ad47 [3209]" strokeweight="1pt">
+              <v:roundrect w14:anchorId="5387AF93" id="مستطيل: زوايا مستديرة 9" o:spid="_x0000_s1026" style="position:absolute;margin-left:5.1pt;margin-top:31.65pt;width:413.8pt;height:76.8pt;z-index:251695104;visibility:visible;mso-wrap-style:square;mso-width-percent:0;mso-height-percent:0;mso-wrap-distance-left:9pt;mso-wrap-distance-top:0;mso-wrap-distance-right:9pt;mso-wrap-distance-bottom:0;mso-position-horizontal:absolute;mso-position-horizontal-relative:margin;mso-position-vertical:absolute;mso-position-vertical-relative:text;mso-width-percent:0;mso-height-percent:0;mso-width-relative:margin;mso-height-relative:margin;v-text-anchor:middle" arcsize="10923f" o:gfxdata="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" filled="f" strokecolor="#70ad47 [3209]" strokeweight="1pt">
                 <v:stroke joinstyle="miter"/>
                 <w10:wrap anchorx="margin"/>
               </v:roundrect>
@@ -21940,6 +22124,7 @@
       <w:pPr>
         <w:bidi/>
         <w:spacing w:before="120" w:after="120" w:line="360" w:lineRule="auto"/>
+        <w:ind w:firstLine="288"/>
         <w:jc w:val="lowKashida"/>
         <w:rPr>
           <w:rFonts w:asciiTheme="minorBidi" w:hAnsiTheme="minorBidi"/>
@@ -22013,6 +22198,7 @@
       <w:pPr>
         <w:bidi/>
         <w:spacing w:before="120" w:after="120" w:line="360" w:lineRule="auto"/>
+        <w:ind w:firstLine="288"/>
         <w:jc w:val="lowKashida"/>
         <w:rPr>
           <w:rFonts w:asciiTheme="minorBidi" w:hAnsiTheme="minorBidi"/>
@@ -22044,6 +22230,7 @@
       <w:pPr>
         <w:bidi/>
         <w:spacing w:before="120" w:after="120" w:line="360" w:lineRule="auto"/>
+        <w:ind w:firstLine="288"/>
         <w:jc w:val="lowKashida"/>
         <w:rPr>
           <w:rFonts w:asciiTheme="minorBidi" w:hAnsiTheme="minorBidi"/>
@@ -22073,6 +22260,7 @@
       <w:pPr>
         <w:bidi/>
         <w:spacing w:before="120" w:after="120" w:line="360" w:lineRule="auto"/>
+        <w:ind w:firstLine="288"/>
         <w:jc w:val="lowKashida"/>
         <w:rPr>
           <w:rFonts w:asciiTheme="minorBidi" w:hAnsiTheme="minorBidi"/>
@@ -22217,6 +22405,7 @@
       <w:pPr>
         <w:bidi/>
         <w:spacing w:before="120" w:after="120" w:line="360" w:lineRule="auto"/>
+        <w:ind w:firstLine="288"/>
         <w:jc w:val="lowKashida"/>
         <w:rPr>
           <w:rFonts w:asciiTheme="minorBidi" w:hAnsiTheme="minorBidi"/>
@@ -22553,6 +22742,7 @@
       <w:pPr>
         <w:bidi/>
         <w:spacing w:before="120" w:after="120" w:line="360" w:lineRule="auto"/>
+        <w:ind w:firstLine="288"/>
         <w:jc w:val="lowKashida"/>
         <w:rPr>
           <w:rFonts w:asciiTheme="minorBidi" w:hAnsiTheme="minorBidi"/>
@@ -23391,6 +23581,7 @@
       <w:pPr>
         <w:bidi/>
         <w:spacing w:before="120" w:after="120" w:line="360" w:lineRule="auto"/>
+        <w:ind w:firstLine="288"/>
         <w:jc w:val="lowKashida"/>
         <w:rPr>
           <w:rFonts w:asciiTheme="minorBidi" w:hAnsiTheme="minorBidi"/>
@@ -23954,6 +24145,7 @@
       <w:pPr>
         <w:bidi/>
         <w:spacing w:before="120" w:after="120" w:line="360" w:lineRule="auto"/>
+        <w:ind w:firstLine="288"/>
         <w:jc w:val="lowKashida"/>
         <w:rPr>
           <w:rFonts w:asciiTheme="minorBidi" w:hAnsiTheme="minorBidi"/>
@@ -24288,6 +24480,7 @@
       <w:pPr>
         <w:bidi/>
         <w:spacing w:before="120" w:after="120" w:line="360" w:lineRule="auto"/>
+        <w:ind w:firstLine="288"/>
         <w:jc w:val="lowKashida"/>
         <w:rPr>
           <w:rFonts w:asciiTheme="minorBidi" w:hAnsiTheme="minorBidi"/>
@@ -24588,6 +24781,7 @@
       <w:pPr>
         <w:bidi/>
         <w:spacing w:before="120" w:after="120" w:line="360" w:lineRule="auto"/>
+        <w:ind w:firstLine="288"/>
         <w:jc w:val="lowKashida"/>
         <w:rPr>
           <w:rFonts w:asciiTheme="minorBidi" w:hAnsiTheme="minorBidi"/>
@@ -24880,6 +25074,7 @@
       <w:pPr>
         <w:bidi/>
         <w:spacing w:before="120" w:after="120" w:line="360" w:lineRule="auto"/>
+        <w:ind w:firstLine="288"/>
         <w:jc w:val="lowKashida"/>
         <w:rPr>
           <w:rFonts w:asciiTheme="minorBidi" w:hAnsiTheme="minorBidi"/>
@@ -24977,6 +25172,7 @@
       <w:pPr>
         <w:bidi/>
         <w:spacing w:before="120" w:after="120" w:line="360" w:lineRule="auto"/>
+        <w:ind w:firstLine="288"/>
         <w:jc w:val="lowKashida"/>
         <w:rPr>
           <w:rFonts w:asciiTheme="minorBidi" w:hAnsiTheme="minorBidi"/>
@@ -26451,6 +26647,7 @@
       <w:pPr>
         <w:bidi/>
         <w:spacing w:before="120" w:after="120" w:line="360" w:lineRule="auto"/>
+        <w:ind w:firstLine="288"/>
         <w:jc w:val="lowKashida"/>
         <w:rPr>
           <w:rFonts w:asciiTheme="minorBidi" w:hAnsiTheme="minorBidi"/>
@@ -26923,6 +27120,63 @@
       <w:pPr>
         <w:bidi/>
         <w:spacing w:before="120" w:after="120" w:line="360" w:lineRule="auto"/>
+        <w:ind w:firstLine="288"/>
+        <w:jc w:val="lowKashida"/>
+        <w:rPr>
+          <w:rFonts w:asciiTheme="minorBidi" w:hAnsiTheme="minorBidi"/>
+          <w:sz w:val="24"/>
+          <w:szCs w:val="24"/>
+        </w:rPr>
+      </w:pPr>
+      <w:r>
+        <w:rPr>
+          <w:rFonts w:asciiTheme="minorBidi" w:hAnsiTheme="minorBidi"/>
+          <w:sz w:val="24"/>
+          <w:szCs w:val="24"/>
+        </w:rPr>
+        <w:t>"</w:t>
+      </w:r>
+      <w:r>
+        <w:rPr>
+          <w:rFonts w:asciiTheme="minorBidi" w:hAnsiTheme="minorBidi"/>
+          <w:sz w:val="24"/>
+          <w:szCs w:val="24"/>
+          <w:rtl/>
+        </w:rPr>
+        <w:t>في أرض مليئة بالإمكانات الهائلة والطموحات الاقتصادية المتزايدة، تكون أفكار المشاريع وفيرة. ومع ذلك، فإن تحويل تلك الأفكار إلى مشاريع ناجحة يتطلب تخطيطًا دقيقًا وتقييمًا شاملاً. وهنا تأتي أهمية دراسات الجدوى – أداة حيوية لتحديد جدوى المشروع قبل تخصيص موارد كبيرة</w:t>
+      </w:r>
+      <w:r>
+        <w:rPr>
+          <w:rFonts w:asciiTheme="minorBidi" w:hAnsiTheme="minorBidi"/>
+          <w:sz w:val="24"/>
+          <w:szCs w:val="24"/>
+        </w:rPr>
+        <w:t>."</w:t>
+      </w:r>
+      <w:r>
+        <w:rPr>
+          <w:rFonts w:asciiTheme="minorBidi" w:hAnsiTheme="minorBidi" w:hint="cs"/>
+          <w:sz w:val="24"/>
+          <w:szCs w:val="24"/>
+          <w:rtl/>
+          <w:lang w:val="en-AS"/>
+        </w:rPr>
+        <w:t xml:space="preserve"> </w:t>
+      </w:r>
+      <w:r>
+        <w:rPr>
+          <w:rFonts w:asciiTheme="majorBidi" w:hAnsiTheme="majorBidi" w:cstheme="majorBidi"/>
+          <w:sz w:val="24"/>
+          <w:szCs w:val="24"/>
+        </w:rPr>
+        <w:t>[12]</w:t>
+      </w:r>
+    </w:p>
+    <w:p>
+      <w:pPr>
+        <w:bidi/>
+        <w:spacing w:before="120" w:after="120" w:line="360" w:lineRule="auto"/>
+        <w:ind w:firstLine="288"/>
         <w:jc w:val="lowKashida"/>
         <w:rPr>
           <w:rFonts w:asciiTheme="minorBidi" w:hAnsiTheme="minorBidi"/>
@@ -27030,6 +27284,7 @@
       <w:pPr>
         <w:bidi/>
         <w:spacing w:before="120" w:after="120" w:line="360" w:lineRule="auto"/>
+        <w:ind w:firstLine="288"/>
         <w:jc w:val="lowKashida"/>
         <w:rPr>
           <w:rFonts w:asciiTheme="minorBidi" w:hAnsiTheme="minorBidi"/>
@@ -27472,6 +27727,7 @@
       <w:pPr>
         <w:bidi/>
         <w:spacing w:before="120" w:after="120" w:line="360" w:lineRule="auto"/>
+        <w:ind w:firstLine="288"/>
         <w:jc w:val="lowKashida"/>
         <w:rPr>
           <w:rFonts w:asciiTheme="minorBidi" w:hAnsiTheme="minorBidi"/>
@@ -27680,7 +27936,6 @@
           <w:szCs w:val="24"/>
           <w:rtl/>
         </w:rPr>
-        <w:lastRenderedPageBreak/>
         <w:t>التكلفة التشغيلية</w:t>
       </w:r>
       <w:r>
@@ -27863,6 +28118,7 @@
       <w:pPr>
         <w:bidi/>
         <w:spacing w:before="120" w:after="120" w:line="360" w:lineRule="auto"/>
+        <w:ind w:firstLine="288"/>
         <w:jc w:val="lowKashida"/>
         <w:rPr>
           <w:rFonts w:asciiTheme="minorBidi" w:hAnsiTheme="minorBidi"/>
@@ -28146,6 +28402,7 @@
       <w:pPr>
         <w:bidi/>
         <w:spacing w:before="120" w:after="120" w:line="360" w:lineRule="auto"/>
+        <w:ind w:firstLine="288"/>
         <w:jc w:val="lowKashida"/>
         <w:rPr>
           <w:rFonts w:asciiTheme="minorBidi" w:hAnsiTheme="minorBidi"/>
@@ -28319,6 +28576,7 @@
           <w:szCs w:val="24"/>
           <w:rtl/>
         </w:rPr>
+        <w:lastRenderedPageBreak/>
         <w:t>الاستدامة التشغيلية</w:t>
       </w:r>
       <w:r>
@@ -28379,7 +28637,6 @@
           <w:szCs w:val="28"/>
           <w:rtl/>
         </w:rPr>
-        <w:lastRenderedPageBreak/>
         <w:t>3.5.5</w:t>
       </w:r>
       <w:r>
@@ -28429,6 +28686,7 @@
       <w:pPr>
         <w:bidi/>
         <w:spacing w:before="120" w:after="120" w:line="360" w:lineRule="auto"/>
+        <w:ind w:firstLine="288"/>
         <w:jc w:val="lowKashida"/>
         <w:rPr>
           <w:rFonts w:asciiTheme="minorBidi" w:hAnsiTheme="minorBidi"/>
@@ -28706,6 +28964,7 @@
       <w:pPr>
         <w:bidi/>
         <w:spacing w:before="120" w:after="120" w:line="360" w:lineRule="auto"/>
+        <w:ind w:firstLine="288"/>
         <w:jc w:val="lowKashida"/>
         <w:rPr>
           <w:rFonts w:asciiTheme="minorBidi" w:hAnsiTheme="minorBidi"/>
@@ -28837,22 +29096,103 @@
       <w:pPr>
         <w:bidi/>
         <w:spacing w:before="120" w:after="120" w:line="360" w:lineRule="auto"/>
+        <w:ind w:firstLine="288"/>
         <w:jc w:val="lowKashida"/>
         <w:rPr>
-          <w:rFonts w:asciiTheme="minorBidi" w:hAnsiTheme="minorBidi"/>
-          <w:sz w:val="24"/>
-          <w:szCs w:val="24"/>
-          <w:rtl/>
-        </w:rPr>
-      </w:pPr>
-      <w:r>
-        <w:rPr>
-          <w:rFonts w:asciiTheme="minorBidi" w:hAnsiTheme="minorBidi"/>
-          <w:sz w:val="24"/>
-          <w:szCs w:val="24"/>
-          <w:rtl/>
-        </w:rPr>
-        <w:t>يعد مخطط جانت أداة أساسية في إدارة المشاريع، حيث يتيح عرضًا بصريًا للجدول الزمني للمشروع ويوضح التتابع الزمني للمهام المختلفة. في مشروع "الخدمات الجامعية للطلاب عبر تطبيق الهاتف المحمول"، يستخدم مخطط جانت لتخطيط وتنظيم المراحل المختلفة للتطوير والتأكد من إتمامها ضمن الإطار الزمني المحدد. من خلال هذا المخطط، يمكن إدارة الموارد بشكل فعّال، وتتبع تقدم العمل، وتحديد المواعيد النهائية لكل مرحلة</w:t>
+          <w:rFonts w:asciiTheme="minorBidi" w:hAnsiTheme="minorBidi" w:hint="cs"/>
+          <w:sz w:val="24"/>
+          <w:szCs w:val="24"/>
+        </w:rPr>
+      </w:pPr>
+      <w:r>
+        <w:rPr>
+          <w:rFonts w:asciiTheme="minorBidi" w:hAnsiTheme="minorBidi" w:hint="cs"/>
+          <w:sz w:val="24"/>
+          <w:szCs w:val="24"/>
+          <w:rtl/>
+        </w:rPr>
+        <w:t>"</w:t>
+      </w:r>
+      <w:r>
+        <w:rPr>
+          <w:rtl/>
+        </w:rPr>
+        <w:t xml:space="preserve"> </w:t>
+      </w:r>
+      <w:r>
+        <w:rPr>
+          <w:rFonts w:asciiTheme="minorBidi" w:hAnsiTheme="minorBidi"/>
+          <w:sz w:val="24"/>
+          <w:szCs w:val="24"/>
+          <w:rtl/>
+        </w:rPr>
+        <w:t xml:space="preserve">مخططات جانت هي واحدة من أكثر الأدوات شيوعًا للتواصل البصري في إدارة المشاريع. سُميت على اسم المهندس الأمريكي هنري ل. جانت </w:t>
+      </w:r>
+      <w:r>
+        <w:rPr>
+          <w:rFonts w:asciiTheme="majorBidi" w:hAnsiTheme="majorBidi" w:cstheme="majorBidi"/>
+          <w:sz w:val="24"/>
+          <w:szCs w:val="24"/>
+          <w:rtl/>
+        </w:rPr>
+        <w:t>(1861-1919)</w:t>
+      </w:r>
+      <w:r>
+        <w:rPr>
+          <w:rFonts w:asciiTheme="minorBidi" w:hAnsiTheme="minorBidi"/>
+          <w:sz w:val="24"/>
+          <w:szCs w:val="24"/>
+          <w:rtl/>
+        </w:rPr>
+        <w:t>، وهي في الأساس مخططات شريطية تمثل فيها الأشرطة الأنشطة (المهام) في عملية معينة</w:t>
+      </w:r>
+      <w:r>
+        <w:rPr>
+          <w:rFonts w:asciiTheme="minorBidi" w:hAnsiTheme="minorBidi"/>
+          <w:sz w:val="24"/>
+          <w:szCs w:val="24"/>
+        </w:rPr>
+        <w:t xml:space="preserve">. </w:t>
+      </w:r>
+      <w:r>
+        <w:rPr>
+          <w:rFonts w:asciiTheme="minorBidi" w:hAnsiTheme="minorBidi" w:hint="cs"/>
+          <w:sz w:val="24"/>
+          <w:szCs w:val="24"/>
+          <w:rtl/>
+        </w:rPr>
+        <w:t xml:space="preserve">" </w:t>
+      </w:r>
+      <w:r>
+        <w:rPr>
+          <w:rFonts w:asciiTheme="majorBidi" w:hAnsiTheme="majorBidi" w:cstheme="majorBidi"/>
+          <w:sz w:val="24"/>
+          <w:szCs w:val="24"/>
+        </w:rPr>
+        <w:t>[13]</w:t>
+      </w:r>
+    </w:p>
+    <w:p>
+      <w:pPr>
+        <w:bidi/>
+        <w:spacing w:before="120" w:after="120" w:line="360" w:lineRule="auto"/>
+        <w:ind w:firstLine="288"/>
+        <w:jc w:val="lowKashida"/>
+        <w:rPr>
+          <w:rFonts w:asciiTheme="minorBidi" w:hAnsiTheme="minorBidi"/>
+          <w:sz w:val="24"/>
+          <w:szCs w:val="24"/>
+          <w:rtl/>
+        </w:rPr>
+      </w:pPr>
+      <w:r>
+        <w:rPr>
+          <w:rFonts w:asciiTheme="minorBidi" w:hAnsiTheme="minorBidi"/>
+          <w:sz w:val="24"/>
+          <w:szCs w:val="24"/>
+          <w:rtl/>
+        </w:rPr>
+        <w:t xml:space="preserve"> في مشروع "الخدمات الجامعية للطلاب عبر تطبيق الهاتف المحمول"، يستخدم مخطط جانت لتخطيط وتنظيم المراحل المختلفة للتطوير والتأكد من إتمامها ضمن الإطار الزمني المحدد. من خلال هذا المخطط، يمكن إدارة الموارد بشكل فعّال، وتتبع تقدم العمل، وتحديد المواعيد النهائية لكل مرحلة</w:t>
       </w:r>
       <w:r>
         <w:rPr>
@@ -29042,6 +29382,7 @@
           <w:szCs w:val="24"/>
           <w:rtl/>
         </w:rPr>
+        <w:lastRenderedPageBreak/>
         <w:t xml:space="preserve">الأسبوع </w:t>
       </w:r>
       <w:r>
@@ -29316,7 +29657,6 @@
           <w:szCs w:val="24"/>
           <w:rtl/>
         </w:rPr>
-        <w:lastRenderedPageBreak/>
         <w:t>المرحلة الثالثة: تطوير النظام</w:t>
       </w:r>
       <w:r>
@@ -31179,6 +31519,93 @@
           <w:szCs w:val="24"/>
         </w:rPr>
         <w:t>. [Accessed: Aug. 29, 2024].</w:t>
+      </w:r>
+    </w:p>
+    <w:p>
+      <w:pPr>
+        <w:spacing w:before="120" w:after="120" w:line="360" w:lineRule="auto"/>
+        <w:jc w:val="lowKashida"/>
+        <w:rPr>
+          <w:rFonts w:asciiTheme="majorBidi" w:hAnsiTheme="majorBidi" w:cstheme="majorBidi"/>
+          <w:sz w:val="24"/>
+          <w:szCs w:val="24"/>
+        </w:rPr>
+      </w:pPr>
+      <w:r>
+        <w:rPr>
+          <w:rFonts w:asciiTheme="majorBidi" w:hAnsiTheme="majorBidi" w:cstheme="majorBidi"/>
+          <w:b/>
+          <w:bCs/>
+          <w:sz w:val="24"/>
+          <w:szCs w:val="24"/>
+        </w:rPr>
+        <w:t>[12]</w:t>
+      </w:r>
+      <w:r>
+        <w:t xml:space="preserve"> </w:t>
+      </w:r>
+      <w:r>
+        <w:rPr>
+          <w:rFonts w:asciiTheme="majorBidi" w:hAnsiTheme="majorBidi" w:cstheme="majorBidi"/>
+          <w:sz w:val="24"/>
+          <w:szCs w:val="24"/>
+        </w:rPr>
+        <w:t>H. M. Hasan, "Feasibility Studies: A Crucial Step for Project Success," 2024.</w:t>
+      </w:r>
+    </w:p>
+    <w:p>
+      <w:pPr>
+        <w:spacing w:before="120" w:after="120" w:line="360" w:lineRule="auto"/>
+        <w:jc w:val="lowKashida"/>
+        <w:rPr>
+          <w:rFonts w:asciiTheme="majorBidi" w:hAnsiTheme="majorBidi" w:cstheme="majorBidi"/>
+          <w:sz w:val="24"/>
+          <w:szCs w:val="24"/>
+        </w:rPr>
+      </w:pPr>
+      <w:r>
+        <w:rPr>
+          <w:rFonts w:asciiTheme="majorBidi" w:hAnsiTheme="majorBidi" w:cstheme="majorBidi"/>
+          <w:b/>
+          <w:bCs/>
+          <w:sz w:val="24"/>
+          <w:szCs w:val="24"/>
+        </w:rPr>
+        <w:t>[13]</w:t>
+      </w:r>
+      <w:r>
+        <w:rPr>
+          <w:rFonts w:asciiTheme="majorBidi" w:hAnsiTheme="majorBidi" w:cstheme="majorBidi"/>
+          <w:sz w:val="24"/>
+          <w:szCs w:val="24"/>
+        </w:rPr>
+        <w:t xml:space="preserve"> </w:t>
+      </w:r>
+      <w:r>
+        <w:rPr>
+          <w:rFonts w:asciiTheme="majorBidi" w:hAnsiTheme="majorBidi" w:cstheme="majorBidi"/>
+          <w:sz w:val="24"/>
+          <w:szCs w:val="24"/>
+        </w:rPr>
+        <w:t xml:space="preserve">Bianconi, F. (2024). Gantt Charts. In </w:t>
+      </w:r>
+      <w:r>
+        <w:rPr>
+          <w:rFonts w:asciiTheme="majorBidi" w:hAnsiTheme="majorBidi" w:cstheme="majorBidi"/>
+          <w:i/>
+          <w:iCs/>
+          <w:sz w:val="24"/>
+          <w:szCs w:val="24"/>
+        </w:rPr>
+        <w:t>Encyclopedia of Project Management</w:t>
+      </w:r>
+      <w:r>
+        <w:rPr>
+          <w:rFonts w:asciiTheme="majorBidi" w:hAnsiTheme="majorBidi" w:cstheme="majorBidi"/>
+          <w:sz w:val="24"/>
+          <w:szCs w:val="24"/>
+        </w:rPr>
+        <w:t>. Springer, Cham. [10.1007/978-3-031-57051-3_13]</w:t>
       </w:r>
     </w:p>
     <w:p>

</xml_diff>